<commit_message>
Restored corrept Readme docs to DbApi and DbApp
</commit_message>
<xml_diff>
--- a/tools/docker/scheduledb/DbApi/Readme.docx
+++ b/tools/docker/scheduledb/DbApi/Readme.docx
@@ -1506,9 +1506,9 @@
         <a:latin typeface="Calibri Light" panose="020F0302020204030204"/>
         <a:ea typeface=""/>
         <a:cs typeface=""/>
-        <a:font script="Jpan" typeface="ＭＳ ゴシック"/>
+        <a:font script="Jpan" typeface="游ゴシック Light"/>
         <a:font script="Hang" typeface="맑은 고딕"/>
-        <a:font script="Hans" typeface="宋体"/>
+        <a:font script="Hans" typeface="等线 Light"/>
         <a:font script="Hant" typeface="新細明體"/>
         <a:font script="Arab" typeface="Times New Roman"/>
         <a:font script="Hebr" typeface="Times New Roman"/>
@@ -1536,14 +1536,31 @@
         <a:font script="Viet" typeface="Times New Roman"/>
         <a:font script="Uigh" typeface="Microsoft Uighur"/>
         <a:font script="Geor" typeface="Sylfaen"/>
+        <a:font script="Armn" typeface="Arial"/>
+        <a:font script="Bugi" typeface="Leelawadee UI"/>
+        <a:font script="Bopo" typeface="Microsoft JhengHei"/>
+        <a:font script="Java" typeface="Javanese Text"/>
+        <a:font script="Lisu" typeface="Segoe UI"/>
+        <a:font script="Mymr" typeface="Myanmar Text"/>
+        <a:font script="Nkoo" typeface="Ebrima"/>
+        <a:font script="Olck" typeface="Nirmala UI"/>
+        <a:font script="Osma" typeface="Ebrima"/>
+        <a:font script="Phag" typeface="Phagspa"/>
+        <a:font script="Syrn" typeface="Estrangelo Edessa"/>
+        <a:font script="Syrj" typeface="Estrangelo Edessa"/>
+        <a:font script="Syre" typeface="Estrangelo Edessa"/>
+        <a:font script="Sora" typeface="Nirmala UI"/>
+        <a:font script="Tale" typeface="Microsoft Tai Le"/>
+        <a:font script="Talu" typeface="Microsoft New Tai Lue"/>
+        <a:font script="Tfng" typeface="Ebrima"/>
       </a:majorFont>
       <a:minorFont>
         <a:latin typeface="Calibri" panose="020F0502020204030204"/>
         <a:ea typeface=""/>
         <a:cs typeface=""/>
-        <a:font script="Jpan" typeface="ＭＳ 明朝"/>
+        <a:font script="Jpan" typeface="游明朝"/>
         <a:font script="Hang" typeface="맑은 고딕"/>
-        <a:font script="Hans" typeface="宋体"/>
+        <a:font script="Hans" typeface="等线"/>
         <a:font script="Hant" typeface="新細明體"/>
         <a:font script="Arab" typeface="Arial"/>
         <a:font script="Hebr" typeface="Arial"/>
@@ -1571,6 +1588,23 @@
         <a:font script="Viet" typeface="Arial"/>
         <a:font script="Uigh" typeface="Microsoft Uighur"/>
         <a:font script="Geor" typeface="Sylfaen"/>
+        <a:font script="Armn" typeface="Arial"/>
+        <a:font script="Bugi" typeface="Leelawadee UI"/>
+        <a:font script="Bopo" typeface="Microsoft JhengHei"/>
+        <a:font script="Java" typeface="Javanese Text"/>
+        <a:font script="Lisu" typeface="Segoe UI"/>
+        <a:font script="Mymr" typeface="Myanmar Text"/>
+        <a:font script="Nkoo" typeface="Ebrima"/>
+        <a:font script="Olck" typeface="Nirmala UI"/>
+        <a:font script="Osma" typeface="Ebrima"/>
+        <a:font script="Phag" typeface="Phagspa"/>
+        <a:font script="Syrn" typeface="Estrangelo Edessa"/>
+        <a:font script="Syrj" typeface="Estrangelo Edessa"/>
+        <a:font script="Syre" typeface="Estrangelo Edessa"/>
+        <a:font script="Sora" typeface="Nirmala UI"/>
+        <a:font script="Tale" typeface="Microsoft Tai Le"/>
+        <a:font script="Talu" typeface="Microsoft New Tai Lue"/>
+        <a:font script="Tfng" typeface="Ebrima"/>
       </a:minorFont>
     </a:fontScheme>
     <a:fmtScheme name="Office">

</xml_diff>